<commit_message>
More mind numbing work
</commit_message>
<xml_diff>
--- a/ReverseEngineering/6.4.A.SR ProductDisassemblyChart.docx
+++ b/ReverseEngineering/6.4.A.SR ProductDisassemblyChart.docx
@@ -5027,6 +5027,12 @@
                 <w:i/>
               </w:rPr>
             </w:pPr>
+            <w:r>
+              <w:rPr>
+                <w:i/>
+              </w:rPr>
+              <w:t>15</w:t>
+            </w:r>
           </w:p>
         </w:tc>
         <w:tc>
@@ -5045,6 +5051,12 @@
                 <w:i/>
               </w:rPr>
             </w:pPr>
+            <w:r>
+              <w:rPr>
+                <w:i/>
+              </w:rPr>
+              <w:t>Front Board Cover</w:t>
+            </w:r>
           </w:p>
         </w:tc>
         <w:tc>
@@ -5063,6 +5075,12 @@
                 <w:i/>
               </w:rPr>
             </w:pPr>
+            <w:r>
+              <w:rPr>
+                <w:i/>
+              </w:rPr>
+              <w:t>1</w:t>
+            </w:r>
           </w:p>
         </w:tc>
         <w:tc>
@@ -5081,6 +5099,25 @@
                 <w:i/>
               </w:rPr>
             </w:pPr>
+            <w:r>
+              <w:rPr>
+                <w:i/>
+              </w:rPr>
+              <w:t>.11 thick, 6.38 length,</w:t>
+            </w:r>
+          </w:p>
+          <w:p>
+            <w:pPr>
+              <w:rPr>
+                <w:i/>
+              </w:rPr>
+            </w:pPr>
+            <w:r>
+              <w:rPr>
+                <w:i/>
+              </w:rPr>
+              <w:t>13.5 width</w:t>
+            </w:r>
           </w:p>
         </w:tc>
         <w:tc>
@@ -5099,6 +5136,12 @@
                 <w:i/>
               </w:rPr>
             </w:pPr>
+            <w:r>
+              <w:rPr>
+                <w:i/>
+              </w:rPr>
+              <w:t>Mostly aesthetic and for platform for your feet</w:t>
+            </w:r>
           </w:p>
         </w:tc>
         <w:tc>
@@ -5117,6 +5160,12 @@
                 <w:i/>
               </w:rPr>
             </w:pPr>
+            <w:r>
+              <w:rPr>
+                <w:i/>
+              </w:rPr>
+              <w:t>Plastic</w:t>
+            </w:r>
           </w:p>
         </w:tc>
         <w:tc>
@@ -5171,6 +5220,12 @@
                 <w:i/>
               </w:rPr>
             </w:pPr>
+            <w:r>
+              <w:rPr>
+                <w:i/>
+              </w:rPr>
+              <w:t>Glossy</w:t>
+            </w:r>
           </w:p>
         </w:tc>
         <w:tc>
@@ -5189,6 +5244,12 @@
                 <w:i/>
               </w:rPr>
             </w:pPr>
+            <w:r>
+              <w:rPr>
+                <w:i/>
+              </w:rPr>
+              <w:t>Goes on top of the front part of the board</w:t>
+            </w:r>
           </w:p>
         </w:tc>
         <w:tc>
@@ -5230,6 +5291,12 @@
                 <w:i/>
               </w:rPr>
             </w:pPr>
+            <w:r>
+              <w:rPr>
+                <w:i/>
+              </w:rPr>
+              <w:t>13</w:t>
+            </w:r>
           </w:p>
         </w:tc>
         <w:tc>
@@ -5248,6 +5315,12 @@
                 <w:i/>
               </w:rPr>
             </w:pPr>
+            <w:r>
+              <w:rPr>
+                <w:i/>
+              </w:rPr>
+              <w:t>Back Board Cover</w:t>
+            </w:r>
           </w:p>
         </w:tc>
         <w:tc>
@@ -5266,6 +5339,12 @@
                 <w:i/>
               </w:rPr>
             </w:pPr>
+            <w:r>
+              <w:rPr>
+                <w:i/>
+              </w:rPr>
+              <w:t>1</w:t>
+            </w:r>
           </w:p>
         </w:tc>
         <w:tc>
@@ -5284,6 +5363,25 @@
                 <w:i/>
               </w:rPr>
             </w:pPr>
+            <w:r>
+              <w:rPr>
+                <w:i/>
+              </w:rPr>
+              <w:t>.1 thick, 6.25 length,</w:t>
+            </w:r>
+          </w:p>
+          <w:p>
+            <w:pPr>
+              <w:rPr>
+                <w:i/>
+              </w:rPr>
+            </w:pPr>
+            <w:r>
+              <w:rPr>
+                <w:i/>
+              </w:rPr>
+              <w:t>15.2 width</w:t>
+            </w:r>
           </w:p>
         </w:tc>
         <w:tc>
@@ -5302,6 +5400,12 @@
                 <w:i/>
               </w:rPr>
             </w:pPr>
+            <w:r>
+              <w:rPr>
+                <w:i/>
+              </w:rPr>
+              <w:t>Mostly aesthetic and for platform for your feet</w:t>
+            </w:r>
           </w:p>
         </w:tc>
         <w:tc>
@@ -5320,6 +5424,12 @@
                 <w:i/>
               </w:rPr>
             </w:pPr>
+            <w:r>
+              <w:rPr>
+                <w:i/>
+              </w:rPr>
+              <w:t>Plastic</w:t>
+            </w:r>
           </w:p>
         </w:tc>
         <w:tc>
@@ -5374,6 +5484,12 @@
                 <w:i/>
               </w:rPr>
             </w:pPr>
+            <w:r>
+              <w:rPr>
+                <w:i/>
+              </w:rPr>
+              <w:t>Glossy</w:t>
+            </w:r>
           </w:p>
         </w:tc>
         <w:tc>
@@ -5392,6 +5508,12 @@
                 <w:i/>
               </w:rPr>
             </w:pPr>
+            <w:r>
+              <w:rPr>
+                <w:i/>
+              </w:rPr>
+              <w:t>Goes on top of the back part of the board for visual reasons</w:t>
+            </w:r>
           </w:p>
         </w:tc>
         <w:tc>
@@ -5410,6 +5532,8 @@
                 <w:i/>
               </w:rPr>
             </w:pPr>
+            <w:bookmarkStart w:id="0" w:name="_GoBack"/>
+            <w:bookmarkEnd w:id="0"/>
           </w:p>
         </w:tc>
       </w:tr>
@@ -6027,8 +6151,6 @@
       <w:pPr>
         <w:pStyle w:val="ActivitySection"/>
       </w:pPr>
-      <w:bookmarkStart w:id="0" w:name="_GoBack"/>
-      <w:bookmarkEnd w:id="0"/>
     </w:p>
     <w:sectPr>
       <w:headerReference w:type="even" r:id="rId7"/>
@@ -6287,7 +6409,7 @@
         <v:path o:extrusionok="f" gradientshapeok="t" o:connecttype="rect"/>
         <o:lock v:ext="edit" aspectratio="t"/>
       </v:shapetype>
-      <v:shape id="_x0000_i1038" type="#_x0000_t75" style="width:11.25pt;height:11.25pt" o:bullet="t">
+      <v:shape id="_x0000_i1028" type="#_x0000_t75" style="width:11.25pt;height:11.25pt" o:bullet="t">
         <v:imagedata r:id="rId1" o:title="mso1DB"/>
       </v:shape>
     </w:pict>

</xml_diff>